<commit_message>
Added flag 1 changes
</commit_message>
<xml_diff>
--- a/Mid-Term/Midterm Report.docx
+++ b/Mid-Term/Midterm Report.docx
@@ -142,7 +142,15 @@
     <w:p/>
     <w:p>
       <w:r>
+        <w:t>flag1: "Great new movie idea -- Evil hacker dragon monkey ninjas from the planet Kepler-4b!"</w:t>
+      </w:r>
+    </w:p>
+    <w:p>
+      <w:r>
         <w:t>flag2</w:t>
+      </w:r>
+      <w:r>
+        <w:t xml:space="preserve">: flag2 </w:t>
       </w:r>
     </w:p>
     <w:p>
@@ -1616,6 +1624,9 @@
         <w:pStyle w:val="ListParagraph"/>
       </w:pPr>
       <w:r>
+        <w:rPr>
+          <w:noProof/>
+        </w:rPr>
         <w:drawing>
           <wp:inline distT="0" distB="0" distL="0" distR="0" wp14:anchorId="7A7B2E52" wp14:editId="0AE06325">
             <wp:extent cx="5943600" cy="2404110"/>
@@ -1714,6 +1725,156 @@
       <w:r>
         <w:t>.</w:t>
       </w:r>
+      <w:r>
+        <w:t xml:space="preserve"> After few attempts, I was successful in getting the password. It was </w:t>
+      </w:r>
+      <w:proofErr w:type="spellStart"/>
+      <w:r>
+        <w:rPr>
+          <w:b/>
+          <w:bCs/>
+        </w:rPr>
+        <w:t>iuselongpasswords</w:t>
+      </w:r>
+      <w:proofErr w:type="spellEnd"/>
+      <w:r>
+        <w:t>.</w:t>
+      </w:r>
+    </w:p>
+    <w:p>
+      <w:pPr>
+        <w:pStyle w:val="ListParagraph"/>
+      </w:pPr>
+      <w:r>
+        <w:rPr>
+          <w:noProof/>
+        </w:rPr>
+        <w:drawing>
+          <wp:inline distT="0" distB="0" distL="0" distR="0" wp14:anchorId="10FD7B8A" wp14:editId="65227D07">
+            <wp:extent cx="5943600" cy="1708150"/>
+            <wp:effectExtent l="0" t="0" r="0" b="6350"/>
+            <wp:docPr id="1" name="Picture 1" descr="Graphical user interface, text, application, email&#10;&#10;Description automatically generated"/>
+            <wp:cNvGraphicFramePr>
+              <a:graphicFrameLocks xmlns:a="http://schemas.openxmlformats.org/drawingml/2006/main" noChangeAspect="1"/>
+            </wp:cNvGraphicFramePr>
+            <a:graphic xmlns:a="http://schemas.openxmlformats.org/drawingml/2006/main">
+              <a:graphicData uri="http://schemas.openxmlformats.org/drawingml/2006/picture">
+                <pic:pic xmlns:pic="http://schemas.openxmlformats.org/drawingml/2006/picture">
+                  <pic:nvPicPr>
+                    <pic:cNvPr id="1" name="Picture 1" descr="Graphical user interface, text, application, email&#10;&#10;Description automatically generated"/>
+                    <pic:cNvPicPr/>
+                  </pic:nvPicPr>
+                  <pic:blipFill>
+                    <a:blip r:embed="rId22" cstate="print">
+                      <a:extLst>
+                        <a:ext uri="{28A0092B-C50C-407E-A947-70E740481C1C}">
+                          <a14:useLocalDpi xmlns:a14="http://schemas.microsoft.com/office/drawing/2010/main" val="0"/>
+                        </a:ext>
+                      </a:extLst>
+                    </a:blip>
+                    <a:stretch>
+                      <a:fillRect/>
+                    </a:stretch>
+                  </pic:blipFill>
+                  <pic:spPr>
+                    <a:xfrm>
+                      <a:off x="0" y="0"/>
+                      <a:ext cx="5943600" cy="1708150"/>
+                    </a:xfrm>
+                    <a:prstGeom prst="rect">
+                      <a:avLst/>
+                    </a:prstGeom>
+                  </pic:spPr>
+                </pic:pic>
+              </a:graphicData>
+            </a:graphic>
+          </wp:inline>
+        </w:drawing>
+      </w:r>
+    </w:p>
+    <w:p>
+      <w:pPr>
+        <w:pStyle w:val="ListParagraph"/>
+      </w:pPr>
+    </w:p>
+    <w:p>
+      <w:pPr>
+        <w:pStyle w:val="ListParagraph"/>
+        <w:numPr>
+          <w:ilvl w:val="0"/>
+          <w:numId w:val="1"/>
+        </w:numPr>
+      </w:pPr>
+      <w:r>
+        <w:t xml:space="preserve">Extracting the zip file contents with the password, </w:t>
+      </w:r>
+      <w:r>
+        <w:rPr>
+          <w:b/>
+          <w:bCs/>
+        </w:rPr>
+        <w:t>flag 1</w:t>
+      </w:r>
+      <w:r>
+        <w:t xml:space="preserve"> was found in a text file.</w:t>
+      </w:r>
+    </w:p>
+    <w:p>
+      <w:pPr>
+        <w:pStyle w:val="ListParagraph"/>
+      </w:pPr>
+      <w:r>
+        <w:rPr>
+          <w:noProof/>
+        </w:rPr>
+        <w:lastRenderedPageBreak/>
+        <w:drawing>
+          <wp:inline distT="0" distB="0" distL="0" distR="0" wp14:anchorId="1008F303" wp14:editId="79F6EE04">
+            <wp:extent cx="5943600" cy="2660015"/>
+            <wp:effectExtent l="0" t="0" r="0" b="6985"/>
+            <wp:docPr id="16" name="Picture 16" descr="Text&#10;&#10;Description automatically generated"/>
+            <wp:cNvGraphicFramePr>
+              <a:graphicFrameLocks xmlns:a="http://schemas.openxmlformats.org/drawingml/2006/main" noChangeAspect="1"/>
+            </wp:cNvGraphicFramePr>
+            <a:graphic xmlns:a="http://schemas.openxmlformats.org/drawingml/2006/main">
+              <a:graphicData uri="http://schemas.openxmlformats.org/drawingml/2006/picture">
+                <pic:pic xmlns:pic="http://schemas.openxmlformats.org/drawingml/2006/picture">
+                  <pic:nvPicPr>
+                    <pic:cNvPr id="16" name="Picture 16" descr="Text&#10;&#10;Description automatically generated"/>
+                    <pic:cNvPicPr/>
+                  </pic:nvPicPr>
+                  <pic:blipFill>
+                    <a:blip r:embed="rId23">
+                      <a:extLst>
+                        <a:ext uri="{28A0092B-C50C-407E-A947-70E740481C1C}">
+                          <a14:useLocalDpi xmlns:a14="http://schemas.microsoft.com/office/drawing/2010/main" val="0"/>
+                        </a:ext>
+                      </a:extLst>
+                    </a:blip>
+                    <a:stretch>
+                      <a:fillRect/>
+                    </a:stretch>
+                  </pic:blipFill>
+                  <pic:spPr>
+                    <a:xfrm>
+                      <a:off x="0" y="0"/>
+                      <a:ext cx="5943600" cy="2660015"/>
+                    </a:xfrm>
+                    <a:prstGeom prst="rect">
+                      <a:avLst/>
+                    </a:prstGeom>
+                  </pic:spPr>
+                </pic:pic>
+              </a:graphicData>
+            </a:graphic>
+          </wp:inline>
+        </w:drawing>
+      </w:r>
+    </w:p>
+    <w:p>
+      <w:pPr>
+        <w:pStyle w:val="ListParagraph"/>
+      </w:pPr>
     </w:p>
     <w:sectPr>
       <w:pgSz w:w="12240" w:h="15840"/>
@@ -2268,6 +2429,7 @@
   <w:style w:type="character" w:default="1" w:styleId="DefaultParagraphFont">
     <w:name w:val="Default Paragraph Font"/>
     <w:uiPriority w:val="1"/>
+    <w:semiHidden/>
     <w:unhideWhenUsed/>
   </w:style>
   <w:style w:type="table" w:default="1" w:styleId="TableNormal">

</xml_diff>